<commit_message>
modify tvssdk to tvsloginlib aar
</commit_message>
<xml_diff>
--- a/android/doc/TVS接入.docx
+++ b/android/doc/TVS接入.docx
@@ -65,7 +65,14 @@
           <w:rFonts w:ascii="微软雅黑" w:eastAsia="微软雅黑" w:hAnsi="微软雅黑" w:hint="eastAsia"/>
           <w:szCs w:val="21"/>
         </w:rPr>
-        <w:t>伴随APP</w:t>
+        <w:t>厂商</w:t>
+      </w:r>
+      <w:r>
+        <w:rPr>
+          <w:rFonts w:ascii="微软雅黑" w:eastAsia="微软雅黑" w:hAnsi="微软雅黑" w:hint="eastAsia"/>
+          <w:szCs w:val="21"/>
+        </w:rPr>
+        <w:t>APP</w:t>
       </w:r>
       <w:r>
         <w:rPr>
@@ -176,7 +183,14 @@
           <w:rFonts w:ascii="微软雅黑" w:eastAsia="微软雅黑" w:hAnsi="微软雅黑" w:hint="eastAsia"/>
           <w:szCs w:val="21"/>
         </w:rPr>
-        <w:t>伴随APP</w:t>
+        <w:t>厂商</w:t>
+      </w:r>
+      <w:r>
+        <w:rPr>
+          <w:rFonts w:ascii="微软雅黑" w:eastAsia="微软雅黑" w:hAnsi="微软雅黑" w:hint="eastAsia"/>
+          <w:szCs w:val="21"/>
+        </w:rPr>
+        <w:t>APP</w:t>
       </w:r>
       <w:r>
         <w:rPr>
@@ -281,7 +295,14 @@
           <w:rFonts w:ascii="微软雅黑" w:eastAsia="微软雅黑" w:hAnsi="微软雅黑" w:hint="eastAsia"/>
           <w:szCs w:val="21"/>
         </w:rPr>
-        <w:t>伴随APP</w:t>
+        <w:t>厂商</w:t>
+      </w:r>
+      <w:r>
+        <w:rPr>
+          <w:rFonts w:ascii="微软雅黑" w:eastAsia="微软雅黑" w:hAnsi="微软雅黑" w:hint="eastAsia"/>
+          <w:szCs w:val="21"/>
+        </w:rPr>
+        <w:t>APP</w:t>
       </w:r>
       <w:r>
         <w:rPr>
@@ -402,7 +423,16 @@
           <w:sz w:val="28"/>
           <w:szCs w:val="28"/>
         </w:rPr>
-        <w:t>伴随APP接入TVS登录系统</w:t>
+        <w:t>厂商</w:t>
+      </w:r>
+      <w:r>
+        <w:rPr>
+          <w:rFonts w:ascii="微软雅黑" w:eastAsia="微软雅黑" w:hAnsi="微软雅黑" w:hint="eastAsia"/>
+          <w:b/>
+          <w:sz w:val="28"/>
+          <w:szCs w:val="28"/>
+        </w:rPr>
+        <w:t>APP接入TVS登录系统</w:t>
       </w:r>
       <w:r>
         <w:rPr>
@@ -586,73 +616,13 @@
         <w:rPr>
           <w:rFonts w:ascii="微软雅黑" w:eastAsia="微软雅黑" w:hAnsi="微软雅黑"/>
         </w:rPr>
-        <w:t>tvssdk.jar</w:t>
-      </w:r>
-      <w:r>
-        <w:rPr>
-          <w:rFonts w:ascii="微软雅黑" w:eastAsia="微软雅黑" w:hAnsi="微软雅黑" w:hint="eastAsia"/>
-        </w:rPr>
-        <w:t>、</w:t>
-      </w:r>
-      <w:r>
-        <w:rPr>
-          <w:rFonts w:ascii="微软雅黑" w:eastAsia="微软雅黑" w:hAnsi="微软雅黑"/>
-        </w:rPr>
-        <w:t>mta-sdk-1.6.2.jar</w:t>
-      </w:r>
-      <w:r>
-        <w:rPr>
-          <w:rFonts w:ascii="微软雅黑" w:eastAsia="微软雅黑" w:hAnsi="微软雅黑" w:hint="eastAsia"/>
-        </w:rPr>
-        <w:t>、</w:t>
-      </w:r>
-      <w:r>
-        <w:rPr>
-          <w:rFonts w:ascii="微软雅黑" w:eastAsia="微软雅黑" w:hAnsi="微软雅黑"/>
-        </w:rPr>
-        <w:t>open_sdk_r5793.jar</w:t>
-      </w:r>
-      <w:r>
-        <w:rPr>
-          <w:rFonts w:ascii="微软雅黑" w:eastAsia="微软雅黑" w:hAnsi="微软雅黑" w:hint="eastAsia"/>
-        </w:rPr>
-        <w:t>、</w:t>
-      </w:r>
-      <w:r>
-        <w:rPr>
-          <w:rFonts w:ascii="微软雅黑" w:eastAsia="微软雅黑" w:hAnsi="微软雅黑"/>
-        </w:rPr>
-        <w:t>qrom_component_log</w:t>
-      </w:r>
-      <w:r>
-        <w:rPr>
-          <w:rFonts w:ascii="微软雅黑" w:eastAsia="微软雅黑" w:hAnsi="微软雅黑" w:hint="eastAsia"/>
-        </w:rPr>
-        <w:t>.jar、</w:t>
-      </w:r>
-      <w:r>
-        <w:rPr>
-          <w:rFonts w:ascii="微软雅黑" w:eastAsia="微软雅黑" w:hAnsi="微软雅黑"/>
-        </w:rPr>
-        <w:t>qrom_component_wup</w:t>
-      </w:r>
-      <w:r>
-        <w:rPr>
-          <w:rFonts w:ascii="微软雅黑" w:eastAsia="微软雅黑" w:hAnsi="微软雅黑" w:hint="eastAsia"/>
-        </w:rPr>
-        <w:t>.jar、</w:t>
-      </w:r>
-      <w:r>
-        <w:rPr>
-          <w:rFonts w:ascii="微软雅黑" w:eastAsia="微软雅黑" w:hAnsi="微软雅黑"/>
-        </w:rPr>
-        <w:t>wup-1.0.0-SNAPSHOT</w:t>
-      </w:r>
-      <w:r>
-        <w:rPr>
-          <w:rFonts w:ascii="微软雅黑" w:eastAsia="微软雅黑" w:hAnsi="微软雅黑" w:hint="eastAsia"/>
-        </w:rPr>
-        <w:t>.jar放入app</w:t>
+        <w:t>tvsloginlib.aar</w:t>
+      </w:r>
+      <w:r>
+        <w:rPr>
+          <w:rFonts w:ascii="微软雅黑" w:eastAsia="微软雅黑" w:hAnsi="微软雅黑" w:hint="eastAsia"/>
+        </w:rPr>
+        <w:t>放入app</w:t>
       </w:r>
       <w:r>
         <w:rPr>
@@ -689,72 +659,93 @@
         <w:rPr>
           <w:rFonts w:ascii="微软雅黑" w:eastAsia="微软雅黑" w:hAnsi="微软雅黑"/>
         </w:rPr>
-        <w:t>compile files('libs/tvssdk.jar')</w:t>
-      </w:r>
-    </w:p>
-    <w:p>
-      <w:pPr>
-        <w:rPr>
-          <w:rFonts w:ascii="微软雅黑" w:eastAsia="微软雅黑" w:hAnsi="微软雅黑"/>
-        </w:rPr>
-      </w:pPr>
-      <w:r>
-        <w:rPr>
-          <w:rFonts w:ascii="微软雅黑" w:eastAsia="微软雅黑" w:hAnsi="微软雅黑"/>
-        </w:rPr>
-        <w:t>compile files('libs/qrom_component_log.jar')</w:t>
-      </w:r>
-    </w:p>
-    <w:p>
-      <w:pPr>
-        <w:rPr>
-          <w:rFonts w:ascii="微软雅黑" w:eastAsia="微软雅黑" w:hAnsi="微软雅黑"/>
-        </w:rPr>
-      </w:pPr>
-      <w:r>
-        <w:rPr>
-          <w:rFonts w:ascii="微软雅黑" w:eastAsia="微软雅黑" w:hAnsi="微软雅黑"/>
-        </w:rPr>
-        <w:t>compile files('libs/qrom_component_wup.jar')</w:t>
-      </w:r>
-    </w:p>
-    <w:p>
-      <w:pPr>
-        <w:rPr>
-          <w:rFonts w:ascii="微软雅黑" w:eastAsia="微软雅黑" w:hAnsi="微软雅黑"/>
-        </w:rPr>
-      </w:pPr>
-      <w:r>
-        <w:rPr>
-          <w:rFonts w:ascii="微软雅黑" w:eastAsia="微软雅黑" w:hAnsi="微软雅黑"/>
-        </w:rPr>
-        <w:t>compile files('libs/wup-1.0.0-SNAPSHOT.jar')</w:t>
-      </w:r>
-    </w:p>
-    <w:p>
-      <w:pPr>
-        <w:rPr>
-          <w:rFonts w:ascii="微软雅黑" w:eastAsia="微软雅黑" w:hAnsi="微软雅黑"/>
-        </w:rPr>
-      </w:pPr>
-      <w:r>
-        <w:rPr>
-          <w:rFonts w:ascii="微软雅黑" w:eastAsia="微软雅黑" w:hAnsi="微软雅黑"/>
-        </w:rPr>
-        <w:t>compile files('libs/mta-sdk-1.6.2.jar')</w:t>
-      </w:r>
-    </w:p>
-    <w:p>
-      <w:pPr>
-        <w:rPr>
-          <w:rFonts w:ascii="微软雅黑" w:eastAsia="微软雅黑" w:hAnsi="微软雅黑"/>
-        </w:rPr>
-      </w:pPr>
-      <w:r>
-        <w:rPr>
-          <w:rFonts w:ascii="微软雅黑" w:eastAsia="微软雅黑" w:hAnsi="微软雅黑"/>
-        </w:rPr>
-        <w:t>compile files('libs/open_sdk_r5793.jar')</w:t>
+        <w:t>compile(name:'tvsloginlib', ext:'aar')</w:t>
+      </w:r>
+    </w:p>
+    <w:p>
+      <w:pPr>
+        <w:rPr>
+          <w:rFonts w:ascii="微软雅黑" w:eastAsia="微软雅黑" w:hAnsi="微软雅黑" w:hint="eastAsia"/>
+        </w:rPr>
+      </w:pPr>
+      <w:r>
+        <w:rPr>
+          <w:rFonts w:ascii="微软雅黑" w:eastAsia="微软雅黑" w:hAnsi="微软雅黑"/>
+        </w:rPr>
+        <w:t>compile 'com.android.support:design:xx.x.0'</w:t>
+      </w:r>
+    </w:p>
+    <w:p>
+      <w:pPr>
+        <w:rPr>
+          <w:rFonts w:ascii="微软雅黑" w:eastAsia="微软雅黑" w:hAnsi="微软雅黑"/>
+        </w:rPr>
+      </w:pPr>
+      <w:r>
+        <w:rPr>
+          <w:rFonts w:ascii="微软雅黑" w:eastAsia="微软雅黑" w:hAnsi="微软雅黑"/>
+        </w:rPr>
+        <w:t>compile 'com.tencent.mm.opensdk:wechat-sdk-android-with-mta:1.0.2'</w:t>
+      </w:r>
+    </w:p>
+    <w:p>
+      <w:pPr>
+        <w:rPr>
+          <w:rFonts w:ascii="微软雅黑" w:eastAsia="微软雅黑" w:hAnsi="微软雅黑"/>
+        </w:rPr>
+      </w:pPr>
+      <w:r>
+        <w:rPr>
+          <w:rFonts w:ascii="微软雅黑" w:eastAsia="微软雅黑" w:hAnsi="微软雅黑"/>
+        </w:rPr>
+        <w:t>compile 'com.google.code.gson:gson:2.8.1'</w:t>
+      </w:r>
+    </w:p>
+    <w:p>
+      <w:pPr>
+        <w:rPr>
+          <w:rFonts w:ascii="微软雅黑" w:eastAsia="微软雅黑" w:hAnsi="微软雅黑"/>
+        </w:rPr>
+      </w:pPr>
+      <w:r>
+        <w:rPr>
+          <w:rFonts w:ascii="微软雅黑" w:eastAsia="微软雅黑" w:hAnsi="微软雅黑"/>
+        </w:rPr>
+        <w:t>repositories {</w:t>
+      </w:r>
+    </w:p>
+    <w:p>
+      <w:pPr>
+        <w:rPr>
+          <w:rFonts w:ascii="微软雅黑" w:eastAsia="微软雅黑" w:hAnsi="微软雅黑"/>
+        </w:rPr>
+      </w:pPr>
+      <w:r>
+        <w:rPr>
+          <w:rFonts w:ascii="微软雅黑" w:eastAsia="微软雅黑" w:hAnsi="微软雅黑"/>
+        </w:rPr>
+        <w:tab/>
+        <w:t>flatDir {</w:t>
+      </w:r>
+    </w:p>
+    <w:p>
+      <w:pPr>
+        <w:rPr>
+          <w:rFonts w:ascii="微软雅黑" w:eastAsia="微软雅黑" w:hAnsi="微软雅黑"/>
+        </w:rPr>
+      </w:pPr>
+      <w:r>
+        <w:rPr>
+          <w:rFonts w:ascii="微软雅黑" w:eastAsia="微软雅黑" w:hAnsi="微软雅黑"/>
+        </w:rPr>
+        <w:tab/>
+      </w:r>
+      <w:r>
+        <w:rPr>
+          <w:rFonts w:ascii="微软雅黑" w:eastAsia="微软雅黑" w:hAnsi="微软雅黑"/>
+        </w:rPr>
+        <w:tab/>
+        <w:t>dirs 'libs'</w:t>
       </w:r>
     </w:p>
     <w:p>
@@ -768,33 +759,160 @@
           <w:rFonts w:ascii="微软雅黑" w:eastAsia="微软雅黑" w:hAnsi="微软雅黑"/>
         </w:rPr>
         <w:lastRenderedPageBreak/>
-        <w:t>compile files('libs/wh_statistics.jar')</w:t>
-      </w:r>
-    </w:p>
-    <w:p>
-      <w:pPr>
-        <w:rPr>
-          <w:rFonts w:ascii="微软雅黑" w:eastAsia="微软雅黑" w:hAnsi="微软雅黑"/>
-        </w:rPr>
-      </w:pPr>
-      <w:r>
-        <w:rPr>
-          <w:rFonts w:ascii="微软雅黑" w:eastAsia="微软雅黑" w:hAnsi="微软雅黑"/>
-        </w:rPr>
-        <w:t>compile 'com.tencent.mm.opensdk:wechat-sdk-android-with-mta:1.0.2'</w:t>
-      </w:r>
-    </w:p>
-    <w:p>
-      <w:pPr>
-        <w:rPr>
-          <w:rFonts w:ascii="微软雅黑" w:eastAsia="微软雅黑" w:hAnsi="微软雅黑"/>
-        </w:rPr>
-      </w:pPr>
-      <w:r>
-        <w:rPr>
-          <w:rFonts w:ascii="微软雅黑" w:eastAsia="微软雅黑" w:hAnsi="微软雅黑"/>
-        </w:rPr>
-        <w:t>compile 'com.google.code.gson:gson:2.8.1'</w:t>
+        <w:tab/>
+        <w:t>}</w:t>
+      </w:r>
+    </w:p>
+    <w:p>
+      <w:pPr>
+        <w:rPr>
+          <w:rFonts w:ascii="微软雅黑" w:eastAsia="微软雅黑" w:hAnsi="微软雅黑"/>
+        </w:rPr>
+      </w:pPr>
+      <w:r>
+        <w:rPr>
+          <w:rFonts w:ascii="微软雅黑" w:eastAsia="微软雅黑" w:hAnsi="微软雅黑"/>
+        </w:rPr>
+        <w:t>}</w:t>
+      </w:r>
+    </w:p>
+    <w:p>
+      <w:pPr>
+        <w:rPr>
+          <w:rFonts w:ascii="微软雅黑" w:eastAsia="微软雅黑" w:hAnsi="微软雅黑"/>
+        </w:rPr>
+      </w:pPr>
+      <w:r>
+        <w:rPr>
+          <w:rFonts w:ascii="微软雅黑" w:eastAsia="微软雅黑" w:hAnsi="微软雅黑" w:hint="eastAsia"/>
+        </w:rPr>
+        <w:t>确保</w:t>
+      </w:r>
+      <w:r>
+        <w:rPr>
+          <w:rFonts w:ascii="微软雅黑" w:eastAsia="微软雅黑" w:hAnsi="微软雅黑"/>
+        </w:rPr>
+        <w:t>minSdkVersion</w:t>
+      </w:r>
+      <w:r>
+        <w:rPr>
+          <w:rFonts w:ascii="微软雅黑" w:eastAsia="微软雅黑" w:hAnsi="微软雅黑" w:hint="eastAsia"/>
+        </w:rPr>
+        <w:t>大于等于</w:t>
+      </w:r>
+      <w:r>
+        <w:rPr>
+          <w:rFonts w:ascii="微软雅黑" w:eastAsia="微软雅黑" w:hAnsi="微软雅黑"/>
+        </w:rPr>
+        <w:t>15</w:t>
+      </w:r>
+    </w:p>
+    <w:p>
+      <w:pPr>
+        <w:rPr>
+          <w:rFonts w:ascii="微软雅黑" w:eastAsia="微软雅黑" w:hAnsi="微软雅黑"/>
+        </w:rPr>
+      </w:pPr>
+      <w:r>
+        <w:rPr>
+          <w:rFonts w:ascii="微软雅黑" w:eastAsia="微软雅黑" w:hAnsi="微软雅黑" w:hint="eastAsia"/>
+        </w:rPr>
+        <w:t>如有别的module需要引用这个aar所在的module，需要在另一个module的gradle里配置如下</w:t>
+      </w:r>
+    </w:p>
+    <w:p>
+      <w:pPr>
+        <w:rPr>
+          <w:rFonts w:ascii="微软雅黑" w:eastAsia="微软雅黑" w:hAnsi="微软雅黑"/>
+        </w:rPr>
+      </w:pPr>
+      <w:r>
+        <w:rPr>
+          <w:rFonts w:ascii="微软雅黑" w:eastAsia="微软雅黑" w:hAnsi="微软雅黑"/>
+        </w:rPr>
+        <w:t>repositories {</w:t>
+      </w:r>
+    </w:p>
+    <w:p>
+      <w:pPr>
+        <w:rPr>
+          <w:rFonts w:ascii="微软雅黑" w:eastAsia="微软雅黑" w:hAnsi="微软雅黑"/>
+        </w:rPr>
+      </w:pPr>
+      <w:r>
+        <w:rPr>
+          <w:rFonts w:ascii="微软雅黑" w:eastAsia="微软雅黑" w:hAnsi="微软雅黑"/>
+        </w:rPr>
+        <w:t xml:space="preserve">        flatDir {</w:t>
+      </w:r>
+    </w:p>
+    <w:p>
+      <w:pPr>
+        <w:rPr>
+          <w:rFonts w:ascii="微软雅黑" w:eastAsia="微软雅黑" w:hAnsi="微软雅黑"/>
+        </w:rPr>
+      </w:pPr>
+      <w:r>
+        <w:rPr>
+          <w:rFonts w:ascii="微软雅黑" w:eastAsia="微软雅黑" w:hAnsi="微软雅黑"/>
+        </w:rPr>
+        <w:t xml:space="preserve">            di</w:t>
+      </w:r>
+      <w:r>
+        <w:rPr>
+          <w:rFonts w:ascii="微软雅黑" w:eastAsia="微软雅黑" w:hAnsi="微软雅黑"/>
+        </w:rPr>
+        <w:t>rs project(':[</w:t>
+      </w:r>
+      <w:r>
+        <w:rPr>
+          <w:rFonts w:ascii="微软雅黑" w:eastAsia="微软雅黑" w:hAnsi="微软雅黑" w:hint="eastAsia"/>
+        </w:rPr>
+        <w:t>aar</w:t>
+      </w:r>
+      <w:r>
+        <w:rPr>
+          <w:rFonts w:ascii="微软雅黑" w:eastAsia="微软雅黑" w:hAnsi="微软雅黑"/>
+        </w:rPr>
+        <w:t>modulename]</w:t>
+      </w:r>
+      <w:r>
+        <w:rPr>
+          <w:rFonts w:ascii="微软雅黑" w:eastAsia="微软雅黑" w:hAnsi="微软雅黑"/>
+        </w:rPr>
+        <w:t>').file('libs')</w:t>
+      </w:r>
+    </w:p>
+    <w:p>
+      <w:pPr>
+        <w:rPr>
+          <w:rFonts w:ascii="微软雅黑" w:eastAsia="微软雅黑" w:hAnsi="微软雅黑"/>
+        </w:rPr>
+      </w:pPr>
+      <w:r>
+        <w:rPr>
+          <w:rFonts w:ascii="微软雅黑" w:eastAsia="微软雅黑" w:hAnsi="微软雅黑"/>
+        </w:rPr>
+        <w:t xml:space="preserve">        }</w:t>
+      </w:r>
+    </w:p>
+    <w:p>
+      <w:pPr>
+        <w:rPr>
+          <w:rFonts w:ascii="微软雅黑" w:eastAsia="微软雅黑" w:hAnsi="微软雅黑" w:hint="eastAsia"/>
+        </w:rPr>
+      </w:pPr>
+      <w:r>
+        <w:rPr>
+          <w:rFonts w:ascii="微软雅黑" w:eastAsia="微软雅黑" w:hAnsi="微软雅黑"/>
+        </w:rPr>
+        <w:t xml:space="preserve"> </w:t>
+      </w:r>
+      <w:r>
+        <w:rPr>
+          <w:rFonts w:ascii="微软雅黑" w:eastAsia="微软雅黑" w:hAnsi="微软雅黑"/>
+        </w:rPr>
+        <w:t>}</w:t>
       </w:r>
     </w:p>
     <w:p>
@@ -942,6 +1060,7 @@
         <w:rPr>
           <w:rFonts w:ascii="微软雅黑" w:eastAsia="微软雅黑" w:hAnsi="微软雅黑"/>
         </w:rPr>
+        <w:lastRenderedPageBreak/>
         <w:t>&lt;uses-permission android:name="android.permission.WRITE_SETTINGS"/&gt;</w:t>
       </w:r>
     </w:p>
@@ -1100,7 +1219,6 @@
         <w:rPr>
           <w:rFonts w:ascii="微软雅黑" w:eastAsia="微软雅黑" w:hAnsi="微软雅黑"/>
         </w:rPr>
-        <w:lastRenderedPageBreak/>
         <w:tab/>
         <w:t>android:launchMode="singleTask"&gt;</w:t>
       </w:r>
@@ -1343,6 +1461,7 @@
         <w:rPr>
           <w:rFonts w:ascii="微软雅黑" w:eastAsia="微软雅黑" w:hAnsi="微软雅黑"/>
         </w:rPr>
+        <w:lastRenderedPageBreak/>
         <w:tab/>
         <w:t>android:configChanges="orientation|keyboardHidden"</w:t>
       </w:r>
@@ -1533,7 +1652,6 @@
           <w:sz w:val="28"/>
           <w:szCs w:val="28"/>
         </w:rPr>
-        <w:lastRenderedPageBreak/>
         <w:t>TVSSDK</w:t>
       </w:r>
       <w:r>
@@ -1811,87 +1929,6 @@
         <w:rPr>
           <w:rFonts w:ascii="微软雅黑" w:eastAsia="微软雅黑" w:hAnsi="微软雅黑" w:hint="eastAsia"/>
         </w:rPr>
-        <w:t>参数</w:t>
-      </w:r>
-    </w:p>
-    <w:p>
-      <w:pPr>
-        <w:rPr>
-          <w:rFonts w:ascii="微软雅黑" w:eastAsia="微软雅黑" w:hAnsi="微软雅黑"/>
-        </w:rPr>
-      </w:pPr>
-      <w:r>
-        <w:rPr>
-          <w:rFonts w:ascii="微软雅黑" w:eastAsia="微软雅黑" w:hAnsi="微软雅黑" w:hint="eastAsia"/>
-        </w:rPr>
-        <w:t>platform：传入需要获取哪个帐号平台的登录信息</w:t>
-      </w:r>
-    </w:p>
-    <w:p>
-      <w:pPr>
-        <w:rPr>
-          <w:rFonts w:ascii="微软雅黑" w:eastAsia="微软雅黑" w:hAnsi="微软雅黑"/>
-        </w:rPr>
-      </w:pPr>
-    </w:p>
-    <w:p>
-      <w:pPr>
-        <w:rPr>
-          <w:rFonts w:ascii="微软雅黑" w:eastAsia="微软雅黑" w:hAnsi="微软雅黑"/>
-          <w:b/>
-        </w:rPr>
-      </w:pPr>
-      <w:r>
-        <w:rPr>
-          <w:rFonts w:ascii="微软雅黑" w:eastAsia="微软雅黑" w:hAnsi="微软雅黑"/>
-          <w:b/>
-        </w:rPr>
-        <w:t>request</w:t>
-      </w:r>
-      <w:r>
-        <w:rPr>
-          <w:rFonts w:ascii="微软雅黑" w:eastAsia="微软雅黑" w:hAnsi="微软雅黑"/>
-          <w:b/>
-        </w:rPr>
-        <w:t>Login</w:t>
-      </w:r>
-    </w:p>
-    <w:p>
-      <w:pPr>
-        <w:rPr>
-          <w:rFonts w:ascii="微软雅黑" w:eastAsia="微软雅黑" w:hAnsi="微软雅黑"/>
-        </w:rPr>
-      </w:pPr>
-      <w:r>
-        <w:rPr>
-          <w:rFonts w:ascii="微软雅黑" w:eastAsia="微软雅黑" w:hAnsi="微软雅黑" w:hint="eastAsia"/>
-        </w:rPr>
-        <w:t>请求TVS登录</w:t>
-      </w:r>
-    </w:p>
-    <w:p>
-      <w:pPr>
-        <w:rPr>
-          <w:rFonts w:ascii="微软雅黑" w:eastAsia="微软雅黑" w:hAnsi="微软雅黑"/>
-        </w:rPr>
-      </w:pPr>
-      <w:r>
-        <w:rPr>
-          <w:rFonts w:ascii="微软雅黑" w:eastAsia="微软雅黑" w:hAnsi="微软雅黑"/>
-        </w:rPr>
-        <w:t>void requestLogin(ELoginPlatform platform, String productId, String dsn, Activity activity)</w:t>
-      </w:r>
-    </w:p>
-    <w:p>
-      <w:pPr>
-        <w:rPr>
-          <w:rFonts w:ascii="微软雅黑" w:eastAsia="微软雅黑" w:hAnsi="微软雅黑"/>
-        </w:rPr>
-      </w:pPr>
-      <w:r>
-        <w:rPr>
-          <w:rFonts w:ascii="微软雅黑" w:eastAsia="微软雅黑" w:hAnsi="微软雅黑" w:hint="eastAsia"/>
-        </w:rPr>
         <w:lastRenderedPageBreak/>
         <w:t>参数</w:t>
       </w:r>
@@ -1906,6 +1943,87 @@
         <w:rPr>
           <w:rFonts w:ascii="微软雅黑" w:eastAsia="微软雅黑" w:hAnsi="微软雅黑" w:hint="eastAsia"/>
         </w:rPr>
+        <w:t>platform：传入需要获取哪个帐号平台的登录信息</w:t>
+      </w:r>
+    </w:p>
+    <w:p>
+      <w:pPr>
+        <w:rPr>
+          <w:rFonts w:ascii="微软雅黑" w:eastAsia="微软雅黑" w:hAnsi="微软雅黑"/>
+        </w:rPr>
+      </w:pPr>
+    </w:p>
+    <w:p>
+      <w:pPr>
+        <w:rPr>
+          <w:rFonts w:ascii="微软雅黑" w:eastAsia="微软雅黑" w:hAnsi="微软雅黑"/>
+          <w:b/>
+        </w:rPr>
+      </w:pPr>
+      <w:r>
+        <w:rPr>
+          <w:rFonts w:ascii="微软雅黑" w:eastAsia="微软雅黑" w:hAnsi="微软雅黑"/>
+          <w:b/>
+        </w:rPr>
+        <w:t>request</w:t>
+      </w:r>
+      <w:r>
+        <w:rPr>
+          <w:rFonts w:ascii="微软雅黑" w:eastAsia="微软雅黑" w:hAnsi="微软雅黑"/>
+          <w:b/>
+        </w:rPr>
+        <w:t>Login</w:t>
+      </w:r>
+    </w:p>
+    <w:p>
+      <w:pPr>
+        <w:rPr>
+          <w:rFonts w:ascii="微软雅黑" w:eastAsia="微软雅黑" w:hAnsi="微软雅黑"/>
+        </w:rPr>
+      </w:pPr>
+      <w:r>
+        <w:rPr>
+          <w:rFonts w:ascii="微软雅黑" w:eastAsia="微软雅黑" w:hAnsi="微软雅黑" w:hint="eastAsia"/>
+        </w:rPr>
+        <w:t>请求TVS登录</w:t>
+      </w:r>
+    </w:p>
+    <w:p>
+      <w:pPr>
+        <w:rPr>
+          <w:rFonts w:ascii="微软雅黑" w:eastAsia="微软雅黑" w:hAnsi="微软雅黑"/>
+        </w:rPr>
+      </w:pPr>
+      <w:r>
+        <w:rPr>
+          <w:rFonts w:ascii="微软雅黑" w:eastAsia="微软雅黑" w:hAnsi="微软雅黑"/>
+        </w:rPr>
+        <w:t>void requestLogin(ELoginPlatform platform, String productId, String dsn, Activity activity)</w:t>
+      </w:r>
+    </w:p>
+    <w:p>
+      <w:pPr>
+        <w:rPr>
+          <w:rFonts w:ascii="微软雅黑" w:eastAsia="微软雅黑" w:hAnsi="微软雅黑"/>
+        </w:rPr>
+      </w:pPr>
+      <w:r>
+        <w:rPr>
+          <w:rFonts w:ascii="微软雅黑" w:eastAsia="微软雅黑" w:hAnsi="微软雅黑" w:hint="eastAsia"/>
+        </w:rPr>
+        <w:t>参数</w:t>
+      </w:r>
+    </w:p>
+    <w:p>
+      <w:pPr>
+        <w:rPr>
+          <w:rFonts w:ascii="微软雅黑" w:eastAsia="微软雅黑" w:hAnsi="微软雅黑"/>
+        </w:rPr>
+      </w:pPr>
+      <w:r>
+        <w:rPr>
+          <w:rFonts w:ascii="微软雅黑" w:eastAsia="微软雅黑" w:hAnsi="微软雅黑" w:hint="eastAsia"/>
+        </w:rPr>
         <w:t>platform：传入需要登录哪个帐号平台</w:t>
       </w:r>
     </w:p>
@@ -2135,6 +2253,7 @@
         <w:rPr>
           <w:rFonts w:ascii="微软雅黑" w:eastAsia="微软雅黑" w:hAnsi="微软雅黑" w:hint="eastAsia"/>
         </w:rPr>
+        <w:lastRenderedPageBreak/>
         <w:t>判断</w:t>
       </w:r>
       <w:r>
@@ -2234,33 +2353,254 @@
         <w:rPr>
           <w:rFonts w:ascii="微软雅黑" w:eastAsia="微软雅黑" w:hAnsi="微软雅黑" w:hint="eastAsia"/>
         </w:rPr>
+        <w:t>清除Token信息，用于注销</w:t>
+      </w:r>
+    </w:p>
+    <w:p>
+      <w:pPr>
+        <w:rPr>
+          <w:rFonts w:ascii="微软雅黑" w:eastAsia="微软雅黑" w:hAnsi="微软雅黑"/>
+        </w:rPr>
+      </w:pPr>
+      <w:r>
+        <w:rPr>
+          <w:rFonts w:ascii="微软雅黑" w:eastAsia="微软雅黑" w:hAnsi="微软雅黑"/>
+        </w:rPr>
+        <w:t>void clearToken(ELoginPlatform platform, Context context)</w:t>
+      </w:r>
+    </w:p>
+    <w:p>
+      <w:pPr>
+        <w:rPr>
+          <w:rFonts w:ascii="微软雅黑" w:eastAsia="微软雅黑" w:hAnsi="微软雅黑"/>
+        </w:rPr>
+      </w:pPr>
+      <w:r>
+        <w:rPr>
+          <w:rFonts w:ascii="微软雅黑" w:eastAsia="微软雅黑" w:hAnsi="微软雅黑" w:hint="eastAsia"/>
+        </w:rPr>
+        <w:t>参数</w:t>
+      </w:r>
+    </w:p>
+    <w:p>
+      <w:pPr>
+        <w:rPr>
+          <w:rFonts w:ascii="微软雅黑" w:eastAsia="微软雅黑" w:hAnsi="微软雅黑"/>
+        </w:rPr>
+      </w:pPr>
+      <w:r>
+        <w:rPr>
+          <w:rFonts w:ascii="微软雅黑" w:eastAsia="微软雅黑" w:hAnsi="微软雅黑" w:hint="eastAsia"/>
+        </w:rPr>
+        <w:t>platform：传入在哪个帐号平台验票刷票</w:t>
+      </w:r>
+    </w:p>
+    <w:p>
+      <w:pPr>
+        <w:rPr>
+          <w:rFonts w:ascii="微软雅黑" w:eastAsia="微软雅黑" w:hAnsi="微软雅黑"/>
+        </w:rPr>
+      </w:pPr>
+      <w:r>
+        <w:rPr>
+          <w:rFonts w:ascii="微软雅黑" w:eastAsia="微软雅黑" w:hAnsi="微软雅黑" w:hint="eastAsia"/>
+        </w:rPr>
+        <w:t>context</w:t>
+      </w:r>
+      <w:r>
+        <w:rPr>
+          <w:rFonts w:ascii="微软雅黑" w:eastAsia="微软雅黑" w:hAnsi="微软雅黑"/>
+        </w:rPr>
+        <w:t>：当前应用上下文</w:t>
+      </w:r>
+    </w:p>
+    <w:p>
+      <w:pPr>
+        <w:rPr>
+          <w:rFonts w:ascii="微软雅黑" w:eastAsia="微软雅黑" w:hAnsi="微软雅黑"/>
+        </w:rPr>
+      </w:pPr>
+    </w:p>
+    <w:p>
+      <w:pPr>
+        <w:rPr>
+          <w:rFonts w:ascii="微软雅黑" w:eastAsia="微软雅黑" w:hAnsi="微软雅黑"/>
+          <w:b/>
+        </w:rPr>
+      </w:pPr>
+      <w:r>
+        <w:rPr>
+          <w:rFonts w:ascii="微软雅黑" w:eastAsia="微软雅黑" w:hAnsi="微软雅黑"/>
+          <w:b/>
+        </w:rPr>
+        <w:t>setOwnActivity</w:t>
+      </w:r>
+    </w:p>
+    <w:p>
+      <w:pPr>
+        <w:rPr>
+          <w:rFonts w:ascii="微软雅黑" w:eastAsia="微软雅黑" w:hAnsi="微软雅黑"/>
+        </w:rPr>
+      </w:pPr>
+      <w:r>
+        <w:rPr>
+          <w:rFonts w:ascii="微软雅黑" w:eastAsia="微软雅黑" w:hAnsi="微软雅黑" w:hint="eastAsia"/>
+        </w:rPr>
+        <w:t>设置Wup接口调用所属的Activity，用于WUPResp与UI线程进行同步</w:t>
+      </w:r>
+    </w:p>
+    <w:p>
+      <w:pPr>
+        <w:rPr>
+          <w:rFonts w:ascii="微软雅黑" w:eastAsia="微软雅黑" w:hAnsi="微软雅黑"/>
+        </w:rPr>
+      </w:pPr>
+      <w:r>
+        <w:rPr>
+          <w:rFonts w:ascii="微软雅黑" w:eastAsia="微软雅黑" w:hAnsi="微软雅黑"/>
+        </w:rPr>
+        <w:t>void setOwnActivity(Activity activity)</w:t>
+      </w:r>
+    </w:p>
+    <w:p>
+      <w:pPr>
+        <w:rPr>
+          <w:rFonts w:ascii="微软雅黑" w:eastAsia="微软雅黑" w:hAnsi="微软雅黑"/>
+        </w:rPr>
+      </w:pPr>
+      <w:r>
+        <w:rPr>
+          <w:rFonts w:ascii="微软雅黑" w:eastAsia="微软雅黑" w:hAnsi="微软雅黑" w:hint="eastAsia"/>
+        </w:rPr>
+        <w:t>参数</w:t>
+      </w:r>
+    </w:p>
+    <w:p>
+      <w:pPr>
+        <w:rPr>
+          <w:rFonts w:ascii="微软雅黑" w:eastAsia="微软雅黑" w:hAnsi="微软雅黑"/>
+        </w:rPr>
+      </w:pPr>
+      <w:r>
+        <w:rPr>
+          <w:rFonts w:ascii="微软雅黑" w:eastAsia="微软雅黑" w:hAnsi="微软雅黑"/>
+        </w:rPr>
+        <w:t>activity</w:t>
+      </w:r>
+      <w:r>
+        <w:rPr>
+          <w:rFonts w:ascii="微软雅黑" w:eastAsia="微软雅黑" w:hAnsi="微软雅黑" w:hint="eastAsia"/>
+        </w:rPr>
+        <w:t>：传入用于授权后回调的Activity</w:t>
+      </w:r>
+    </w:p>
+    <w:p>
+      <w:pPr>
+        <w:rPr>
+          <w:rFonts w:ascii="微软雅黑" w:eastAsia="微软雅黑" w:hAnsi="微软雅黑"/>
+        </w:rPr>
+      </w:pPr>
+    </w:p>
+    <w:p>
+      <w:pPr>
+        <w:rPr>
+          <w:rFonts w:ascii="微软雅黑" w:eastAsia="微软雅黑" w:hAnsi="微软雅黑"/>
+          <w:b/>
+        </w:rPr>
+      </w:pPr>
+      <w:r>
+        <w:rPr>
+          <w:rFonts w:ascii="微软雅黑" w:eastAsia="微软雅黑" w:hAnsi="微软雅黑"/>
+          <w:b/>
+        </w:rPr>
+        <w:t>setAuthorizeListener</w:t>
+      </w:r>
+    </w:p>
+    <w:p>
+      <w:pPr>
+        <w:rPr>
+          <w:rFonts w:ascii="微软雅黑" w:eastAsia="微软雅黑" w:hAnsi="微软雅黑"/>
+        </w:rPr>
+      </w:pPr>
+      <w:r>
+        <w:rPr>
+          <w:rFonts w:ascii="微软雅黑" w:eastAsia="微软雅黑" w:hAnsi="微软雅黑"/>
+        </w:rPr>
+        <w:t xml:space="preserve">void </w:t>
+      </w:r>
+      <w:r>
+        <w:rPr>
+          <w:rFonts w:ascii="微软雅黑" w:eastAsia="微软雅黑" w:hAnsi="微软雅黑"/>
+        </w:rPr>
+        <w:t xml:space="preserve">setAuthorizeListener </w:t>
+      </w:r>
+      <w:r>
+        <w:rPr>
+          <w:rFonts w:ascii="微软雅黑" w:eastAsia="微软雅黑" w:hAnsi="微软雅黑"/>
+        </w:rPr>
+        <w:t>(</w:t>
+      </w:r>
+      <w:r>
+        <w:rPr>
+          <w:rFonts w:ascii="微软雅黑" w:eastAsia="微软雅黑" w:hAnsi="微软雅黑"/>
+        </w:rPr>
+        <w:t>AuthorizeListener</w:t>
+      </w:r>
+      <w:r>
+        <w:rPr>
+          <w:rFonts w:ascii="微软雅黑" w:eastAsia="微软雅黑" w:hAnsi="微软雅黑"/>
+        </w:rPr>
+        <w:t xml:space="preserve"> </w:t>
+      </w:r>
+      <w:r>
+        <w:rPr>
+          <w:rFonts w:ascii="微软雅黑" w:eastAsia="微软雅黑" w:hAnsi="微软雅黑"/>
+        </w:rPr>
+        <w:t>listener)</w:t>
+      </w:r>
+    </w:p>
+    <w:p>
+      <w:pPr>
+        <w:rPr>
+          <w:rFonts w:ascii="微软雅黑" w:eastAsia="微软雅黑" w:hAnsi="微软雅黑"/>
+        </w:rPr>
+      </w:pPr>
+      <w:r>
+        <w:rPr>
+          <w:rFonts w:ascii="微软雅黑" w:eastAsia="微软雅黑" w:hAnsi="微软雅黑" w:hint="eastAsia"/>
+        </w:rPr>
+        <w:t>设置</w:t>
+      </w:r>
+      <w:r>
+        <w:rPr>
+          <w:rFonts w:ascii="微软雅黑" w:eastAsia="微软雅黑" w:hAnsi="微软雅黑" w:hint="eastAsia"/>
+        </w:rPr>
+        <w:t>票</w:t>
+      </w:r>
+      <w:r>
+        <w:rPr>
+          <w:rFonts w:ascii="微软雅黑" w:eastAsia="微软雅黑" w:hAnsi="微软雅黑" w:hint="eastAsia"/>
+        </w:rPr>
+        <w:t>据验证</w:t>
+      </w:r>
+      <w:r>
+        <w:rPr>
+          <w:rFonts w:ascii="微软雅黑" w:eastAsia="微软雅黑" w:hAnsi="微软雅黑" w:hint="eastAsia"/>
+        </w:rPr>
+        <w:t>监听器</w:t>
+      </w:r>
+    </w:p>
+    <w:p>
+      <w:pPr>
+        <w:rPr>
+          <w:rFonts w:ascii="微软雅黑" w:eastAsia="微软雅黑" w:hAnsi="微软雅黑"/>
+        </w:rPr>
+      </w:pPr>
+      <w:r>
+        <w:rPr>
+          <w:rFonts w:ascii="微软雅黑" w:eastAsia="微软雅黑" w:hAnsi="微软雅黑" w:hint="eastAsia"/>
+        </w:rPr>
         <w:lastRenderedPageBreak/>
-        <w:t>清除Token信息，用于注销</w:t>
-      </w:r>
-    </w:p>
-    <w:p>
-      <w:pPr>
-        <w:rPr>
-          <w:rFonts w:ascii="微软雅黑" w:eastAsia="微软雅黑" w:hAnsi="微软雅黑"/>
-        </w:rPr>
-      </w:pPr>
-      <w:r>
-        <w:rPr>
-          <w:rFonts w:ascii="微软雅黑" w:eastAsia="微软雅黑" w:hAnsi="微软雅黑"/>
-        </w:rPr>
-        <w:t>void clearToken(ELoginPlatform platform, Context context)</w:t>
-      </w:r>
-    </w:p>
-    <w:p>
-      <w:pPr>
-        <w:rPr>
-          <w:rFonts w:ascii="微软雅黑" w:eastAsia="微软雅黑" w:hAnsi="微软雅黑"/>
-        </w:rPr>
-      </w:pPr>
-      <w:r>
-        <w:rPr>
-          <w:rFonts w:ascii="微软雅黑" w:eastAsia="微软雅黑" w:hAnsi="微软雅黑" w:hint="eastAsia"/>
-        </w:rPr>
         <w:t>参数</w:t>
       </w:r>
     </w:p>
@@ -2272,76 +2612,82 @@
       </w:pPr>
       <w:r>
         <w:rPr>
-          <w:rFonts w:ascii="微软雅黑" w:eastAsia="微软雅黑" w:hAnsi="微软雅黑" w:hint="eastAsia"/>
-        </w:rPr>
-        <w:t>platform：传入在哪个帐号平台验票刷票</w:t>
-      </w:r>
-    </w:p>
-    <w:p>
-      <w:pPr>
-        <w:rPr>
-          <w:rFonts w:ascii="微软雅黑" w:eastAsia="微软雅黑" w:hAnsi="微软雅黑"/>
-        </w:rPr>
-      </w:pPr>
-      <w:r>
-        <w:rPr>
-          <w:rFonts w:ascii="微软雅黑" w:eastAsia="微软雅黑" w:hAnsi="微软雅黑" w:hint="eastAsia"/>
-        </w:rPr>
-        <w:t>context</w:t>
-      </w:r>
-      <w:r>
-        <w:rPr>
-          <w:rFonts w:ascii="微软雅黑" w:eastAsia="微软雅黑" w:hAnsi="微软雅黑"/>
-        </w:rPr>
-        <w:t>：当前应用上下文</w:t>
-      </w:r>
-    </w:p>
-    <w:p>
-      <w:pPr>
-        <w:rPr>
-          <w:rFonts w:ascii="微软雅黑" w:eastAsia="微软雅黑" w:hAnsi="微软雅黑"/>
-        </w:rPr>
-      </w:pPr>
-    </w:p>
-    <w:p>
-      <w:pPr>
-        <w:rPr>
-          <w:rFonts w:ascii="微软雅黑" w:eastAsia="微软雅黑" w:hAnsi="微软雅黑"/>
-          <w:b/>
-        </w:rPr>
-      </w:pPr>
-      <w:r>
-        <w:rPr>
-          <w:rFonts w:ascii="微软雅黑" w:eastAsia="微软雅黑" w:hAnsi="微软雅黑"/>
-          <w:b/>
-        </w:rPr>
-        <w:t>setOwnActivity</w:t>
-      </w:r>
-    </w:p>
-    <w:p>
-      <w:pPr>
-        <w:rPr>
-          <w:rFonts w:ascii="微软雅黑" w:eastAsia="微软雅黑" w:hAnsi="微软雅黑"/>
-        </w:rPr>
-      </w:pPr>
-      <w:r>
-        <w:rPr>
-          <w:rFonts w:ascii="微软雅黑" w:eastAsia="微软雅黑" w:hAnsi="微软雅黑" w:hint="eastAsia"/>
-        </w:rPr>
-        <w:t>设置Wup接口调用所属的Activity，用于WUPResp与UI线程进行同步</w:t>
-      </w:r>
-    </w:p>
-    <w:p>
-      <w:pPr>
-        <w:rPr>
-          <w:rFonts w:ascii="微软雅黑" w:eastAsia="微软雅黑" w:hAnsi="微软雅黑"/>
-        </w:rPr>
-      </w:pPr>
-      <w:r>
-        <w:rPr>
-          <w:rFonts w:ascii="微软雅黑" w:eastAsia="微软雅黑" w:hAnsi="微软雅黑"/>
-        </w:rPr>
-        <w:t>void setOwnActivity(Activity activity)</w:t>
+          <w:rFonts w:ascii="微软雅黑" w:eastAsia="微软雅黑" w:hAnsi="微软雅黑"/>
+        </w:rPr>
+        <w:t>listener</w:t>
+      </w:r>
+      <w:r>
+        <w:rPr>
+          <w:rFonts w:ascii="微软雅黑" w:eastAsia="微软雅黑" w:hAnsi="微软雅黑" w:hint="eastAsia"/>
+        </w:rPr>
+        <w:t>：</w:t>
+      </w:r>
+      <w:r>
+        <w:rPr>
+          <w:rFonts w:ascii="微软雅黑" w:eastAsia="微软雅黑" w:hAnsi="微软雅黑"/>
+        </w:rPr>
+        <w:t>AuthorizeListener</w:t>
+      </w:r>
+      <w:r>
+        <w:rPr>
+          <w:rFonts w:ascii="微软雅黑" w:eastAsia="微软雅黑" w:hAnsi="微软雅黑" w:hint="eastAsia"/>
+        </w:rPr>
+        <w:t>实例</w:t>
+      </w:r>
+    </w:p>
+    <w:p>
+      <w:pPr>
+        <w:rPr>
+          <w:rFonts w:ascii="微软雅黑" w:eastAsia="微软雅黑" w:hAnsi="微软雅黑"/>
+        </w:rPr>
+      </w:pPr>
+    </w:p>
+    <w:p>
+      <w:pPr>
+        <w:rPr>
+          <w:rFonts w:ascii="微软雅黑" w:eastAsia="微软雅黑" w:hAnsi="微软雅黑"/>
+          <w:b/>
+        </w:rPr>
+      </w:pPr>
+      <w:r>
+        <w:rPr>
+          <w:rFonts w:ascii="微软雅黑" w:eastAsia="微软雅黑" w:hAnsi="微软雅黑" w:hint="eastAsia"/>
+          <w:b/>
+        </w:rPr>
+        <w:t>handle</w:t>
+      </w:r>
+      <w:r>
+        <w:rPr>
+          <w:rFonts w:ascii="微软雅黑" w:eastAsia="微软雅黑" w:hAnsi="微软雅黑"/>
+          <w:b/>
+        </w:rPr>
+        <w:t>QQOpenIntent</w:t>
+      </w:r>
+    </w:p>
+    <w:p>
+      <w:pPr>
+        <w:rPr>
+          <w:rFonts w:ascii="微软雅黑" w:eastAsia="微软雅黑" w:hAnsi="微软雅黑"/>
+        </w:rPr>
+      </w:pPr>
+      <w:r>
+        <w:rPr>
+          <w:rFonts w:ascii="微软雅黑" w:eastAsia="微软雅黑" w:hAnsi="微软雅黑" w:hint="eastAsia"/>
+        </w:rPr>
+        <w:t>QQ登录帐号信息回调</w:t>
+      </w:r>
+    </w:p>
+    <w:p>
+      <w:pPr>
+        <w:rPr>
+          <w:rFonts w:ascii="微软雅黑" w:eastAsia="微软雅黑" w:hAnsi="微软雅黑"/>
+        </w:rPr>
+      </w:pPr>
+      <w:r>
+        <w:rPr>
+          <w:rFonts w:ascii="微软雅黑" w:eastAsia="微软雅黑" w:hAnsi="微软雅黑"/>
+        </w:rPr>
+        <w:t>void handleQQOpenIntent(int requestCode, int resultCode, Intent data)</w:t>
       </w:r>
     </w:p>
     <w:p>
@@ -2365,56 +2711,201 @@
       </w:pPr>
       <w:r>
         <w:rPr>
-          <w:rFonts w:ascii="微软雅黑" w:eastAsia="微软雅黑" w:hAnsi="微软雅黑"/>
-        </w:rPr>
-        <w:t>activity</w:t>
-      </w:r>
-      <w:r>
-        <w:rPr>
-          <w:rFonts w:ascii="微软雅黑" w:eastAsia="微软雅黑" w:hAnsi="微软雅黑" w:hint="eastAsia"/>
-        </w:rPr>
-        <w:t>：传入用于授权后回调的Activity</w:t>
-      </w:r>
-    </w:p>
-    <w:p>
-      <w:pPr>
-        <w:rPr>
-          <w:rFonts w:ascii="微软雅黑" w:eastAsia="微软雅黑" w:hAnsi="微软雅黑"/>
-        </w:rPr>
-      </w:pPr>
-    </w:p>
-    <w:p>
-      <w:pPr>
-        <w:rPr>
-          <w:rFonts w:ascii="微软雅黑" w:eastAsia="微软雅黑" w:hAnsi="微软雅黑"/>
-          <w:b/>
-        </w:rPr>
-      </w:pPr>
-      <w:r>
-        <w:rPr>
-          <w:rFonts w:ascii="微软雅黑" w:eastAsia="微软雅黑" w:hAnsi="微软雅黑"/>
-          <w:b/>
-        </w:rPr>
-        <w:t>setAuthorizeListener</w:t>
-      </w:r>
-    </w:p>
-    <w:p>
-      <w:pPr>
-        <w:rPr>
-          <w:rFonts w:ascii="微软雅黑" w:eastAsia="微软雅黑" w:hAnsi="微软雅黑"/>
-        </w:rPr>
-      </w:pPr>
-      <w:r>
-        <w:rPr>
-          <w:rFonts w:ascii="微软雅黑" w:eastAsia="微软雅黑" w:hAnsi="微软雅黑"/>
-        </w:rPr>
-        <w:t xml:space="preserve">void </w:t>
-      </w:r>
-      <w:r>
-        <w:rPr>
-          <w:rFonts w:ascii="微软雅黑" w:eastAsia="微软雅黑" w:hAnsi="微软雅黑"/>
-        </w:rPr>
-        <w:t xml:space="preserve">setAuthorizeListener </w:t>
+          <w:rFonts w:ascii="微软雅黑" w:eastAsia="微软雅黑" w:hAnsi="微软雅黑" w:hint="eastAsia"/>
+        </w:rPr>
+        <w:t>request</w:t>
+      </w:r>
+      <w:r>
+        <w:rPr>
+          <w:rFonts w:ascii="微软雅黑" w:eastAsia="微软雅黑" w:hAnsi="微软雅黑"/>
+        </w:rPr>
+        <w:t>Code</w:t>
+      </w:r>
+      <w:r>
+        <w:rPr>
+          <w:rFonts w:ascii="微软雅黑" w:eastAsia="微软雅黑" w:hAnsi="微软雅黑" w:hint="eastAsia"/>
+        </w:rPr>
+        <w:t>：Activity跳转请求Code，确认返回数据是哪个Activity的</w:t>
+      </w:r>
+    </w:p>
+    <w:p>
+      <w:pPr>
+        <w:rPr>
+          <w:rFonts w:ascii="微软雅黑" w:eastAsia="微软雅黑" w:hAnsi="微软雅黑"/>
+        </w:rPr>
+      </w:pPr>
+      <w:r>
+        <w:rPr>
+          <w:rFonts w:ascii="微软雅黑" w:eastAsia="微软雅黑" w:hAnsi="微软雅黑" w:hint="eastAsia"/>
+        </w:rPr>
+        <w:t>resultCode：子Activity通过setResult返回的code</w:t>
+      </w:r>
+    </w:p>
+    <w:p>
+      <w:pPr>
+        <w:rPr>
+          <w:rFonts w:ascii="微软雅黑" w:eastAsia="微软雅黑" w:hAnsi="微软雅黑"/>
+        </w:rPr>
+      </w:pPr>
+      <w:r>
+        <w:rPr>
+          <w:rFonts w:ascii="微软雅黑" w:eastAsia="微软雅黑" w:hAnsi="微软雅黑"/>
+        </w:rPr>
+        <w:t>data</w:t>
+      </w:r>
+      <w:r>
+        <w:rPr>
+          <w:rFonts w:ascii="微软雅黑" w:eastAsia="微软雅黑" w:hAnsi="微软雅黑" w:hint="eastAsia"/>
+        </w:rPr>
+        <w:t>：Intent对象，带有返回的数据</w:t>
+      </w:r>
+    </w:p>
+    <w:p>
+      <w:pPr>
+        <w:rPr>
+          <w:rFonts w:ascii="微软雅黑" w:eastAsia="微软雅黑" w:hAnsi="微软雅黑"/>
+        </w:rPr>
+      </w:pPr>
+    </w:p>
+    <w:p>
+      <w:pPr>
+        <w:rPr>
+          <w:rFonts w:ascii="微软雅黑" w:eastAsia="微软雅黑" w:hAnsi="微软雅黑"/>
+          <w:b/>
+        </w:rPr>
+      </w:pPr>
+      <w:r>
+        <w:rPr>
+          <w:rFonts w:ascii="微软雅黑" w:eastAsia="微软雅黑" w:hAnsi="微软雅黑" w:hint="eastAsia"/>
+          <w:b/>
+        </w:rPr>
+        <w:t>getClientId</w:t>
+      </w:r>
+    </w:p>
+    <w:p>
+      <w:pPr>
+        <w:rPr>
+          <w:rFonts w:ascii="微软雅黑" w:eastAsia="微软雅黑" w:hAnsi="微软雅黑"/>
+        </w:rPr>
+      </w:pPr>
+      <w:r>
+        <w:rPr>
+          <w:rFonts w:ascii="微软雅黑" w:eastAsia="微软雅黑" w:hAnsi="微软雅黑" w:hint="eastAsia"/>
+        </w:rPr>
+        <w:t>获取用于对齐AVS</w:t>
+      </w:r>
+      <w:r>
+        <w:rPr>
+          <w:rFonts w:ascii="微软雅黑" w:eastAsia="微软雅黑" w:hAnsi="微软雅黑" w:hint="eastAsia"/>
+        </w:rPr>
+        <w:t>厂商</w:t>
+      </w:r>
+      <w:r>
+        <w:rPr>
+          <w:rFonts w:ascii="微软雅黑" w:eastAsia="微软雅黑" w:hAnsi="微软雅黑" w:hint="eastAsia"/>
+        </w:rPr>
+        <w:t>信息的ClientId</w:t>
+      </w:r>
+    </w:p>
+    <w:p>
+      <w:pPr>
+        <w:rPr>
+          <w:rFonts w:ascii="微软雅黑" w:eastAsia="微软雅黑" w:hAnsi="微软雅黑"/>
+        </w:rPr>
+      </w:pPr>
+      <w:r>
+        <w:rPr>
+          <w:rFonts w:ascii="微软雅黑" w:eastAsia="微软雅黑" w:hAnsi="微软雅黑"/>
+        </w:rPr>
+        <w:t>String getClientId(ELoginPlatform platform)</w:t>
+      </w:r>
+      <w:bookmarkStart w:id="0" w:name="_GoBack"/>
+      <w:bookmarkEnd w:id="0"/>
+    </w:p>
+    <w:p>
+      <w:pPr>
+        <w:rPr>
+          <w:rFonts w:ascii="微软雅黑" w:eastAsia="微软雅黑" w:hAnsi="微软雅黑"/>
+        </w:rPr>
+      </w:pPr>
+      <w:r>
+        <w:rPr>
+          <w:rFonts w:ascii="微软雅黑" w:eastAsia="微软雅黑" w:hAnsi="微软雅黑" w:hint="eastAsia"/>
+        </w:rPr>
+        <w:t>参数</w:t>
+      </w:r>
+    </w:p>
+    <w:p>
+      <w:pPr>
+        <w:rPr>
+          <w:rFonts w:ascii="微软雅黑" w:eastAsia="微软雅黑" w:hAnsi="微软雅黑"/>
+        </w:rPr>
+      </w:pPr>
+      <w:r>
+        <w:rPr>
+          <w:rFonts w:ascii="微软雅黑" w:eastAsia="微软雅黑" w:hAnsi="微软雅黑" w:hint="eastAsia"/>
+        </w:rPr>
+        <w:t>platform：获取哪个登录平台的信息</w:t>
+      </w:r>
+    </w:p>
+    <w:p>
+      <w:pPr>
+        <w:rPr>
+          <w:rFonts w:ascii="微软雅黑" w:eastAsia="微软雅黑" w:hAnsi="微软雅黑"/>
+        </w:rPr>
+      </w:pPr>
+    </w:p>
+    <w:p>
+      <w:pPr>
+        <w:rPr>
+          <w:rFonts w:ascii="微软雅黑" w:eastAsia="微软雅黑" w:hAnsi="微软雅黑"/>
+          <w:b/>
+        </w:rPr>
+      </w:pPr>
+      <w:r>
+        <w:rPr>
+          <w:rFonts w:ascii="微软雅黑" w:eastAsia="微软雅黑" w:hAnsi="微软雅黑"/>
+          <w:b/>
+        </w:rPr>
+        <w:t>getUserId</w:t>
+      </w:r>
+    </w:p>
+    <w:p>
+      <w:pPr>
+        <w:rPr>
+          <w:rFonts w:ascii="微软雅黑" w:eastAsia="微软雅黑" w:hAnsi="微软雅黑"/>
+        </w:rPr>
+      </w:pPr>
+      <w:r>
+        <w:rPr>
+          <w:rFonts w:ascii="微软雅黑" w:eastAsia="微软雅黑" w:hAnsi="微软雅黑" w:hint="eastAsia"/>
+        </w:rPr>
+        <w:t>获</w:t>
+      </w:r>
+      <w:r>
+        <w:rPr>
+          <w:rFonts w:ascii="微软雅黑" w:eastAsia="微软雅黑" w:hAnsi="微软雅黑" w:hint="eastAsia"/>
+        </w:rPr>
+        <w:t>取用户Id</w:t>
+      </w:r>
+    </w:p>
+    <w:p>
+      <w:pPr>
+        <w:rPr>
+          <w:rFonts w:ascii="微软雅黑" w:eastAsia="微软雅黑" w:hAnsi="微软雅黑"/>
+        </w:rPr>
+      </w:pPr>
+      <w:r>
+        <w:rPr>
+          <w:rFonts w:ascii="微软雅黑" w:eastAsia="微软雅黑" w:hAnsi="微软雅黑"/>
+        </w:rPr>
+        <w:t xml:space="preserve">String </w:t>
+      </w:r>
+      <w:r>
+        <w:rPr>
+          <w:rFonts w:ascii="微软雅黑" w:eastAsia="微软雅黑" w:hAnsi="微软雅黑" w:hint="eastAsia"/>
+        </w:rPr>
+        <w:t>getUserId</w:t>
       </w:r>
       <w:r>
         <w:rPr>
@@ -2426,162 +2917,29 @@
         <w:rPr>
           <w:rFonts w:ascii="微软雅黑" w:eastAsia="微软雅黑" w:hAnsi="微软雅黑"/>
         </w:rPr>
-        <w:t>AuthorizeListener</w:t>
-      </w:r>
-      <w:r>
-        <w:rPr>
-          <w:rFonts w:ascii="微软雅黑" w:eastAsia="微软雅黑" w:hAnsi="微软雅黑"/>
-        </w:rPr>
-        <w:t xml:space="preserve"> </w:t>
-      </w:r>
-      <w:r>
-        <w:rPr>
-          <w:rFonts w:ascii="微软雅黑" w:eastAsia="微软雅黑" w:hAnsi="微软雅黑"/>
-        </w:rPr>
-        <w:t>listener)</w:t>
-      </w:r>
-    </w:p>
-    <w:p>
-      <w:pPr>
-        <w:rPr>
-          <w:rFonts w:ascii="微软雅黑" w:eastAsia="微软雅黑" w:hAnsi="微软雅黑"/>
-        </w:rPr>
-      </w:pPr>
-      <w:r>
-        <w:rPr>
-          <w:rFonts w:ascii="微软雅黑" w:eastAsia="微软雅黑" w:hAnsi="微软雅黑" w:hint="eastAsia"/>
-        </w:rPr>
-        <w:t>设置</w:t>
-      </w:r>
-      <w:r>
-        <w:rPr>
-          <w:rFonts w:ascii="微软雅黑" w:eastAsia="微软雅黑" w:hAnsi="微软雅黑" w:hint="eastAsia"/>
-        </w:rPr>
-        <w:t>票</w:t>
-      </w:r>
-      <w:r>
-        <w:rPr>
-          <w:rFonts w:ascii="微软雅黑" w:eastAsia="微软雅黑" w:hAnsi="微软雅黑" w:hint="eastAsia"/>
-        </w:rPr>
-        <w:t>据验证</w:t>
-      </w:r>
-      <w:r>
-        <w:rPr>
-          <w:rFonts w:ascii="微软雅黑" w:eastAsia="微软雅黑" w:hAnsi="微软雅黑" w:hint="eastAsia"/>
-        </w:rPr>
-        <w:t>监听器</w:t>
-      </w:r>
-    </w:p>
-    <w:p>
-      <w:pPr>
-        <w:rPr>
-          <w:rFonts w:ascii="微软雅黑" w:eastAsia="微软雅黑" w:hAnsi="微软雅黑"/>
-        </w:rPr>
-      </w:pPr>
-      <w:r>
-        <w:rPr>
-          <w:rFonts w:ascii="微软雅黑" w:eastAsia="微软雅黑" w:hAnsi="微软雅黑" w:hint="eastAsia"/>
-        </w:rPr>
-        <w:t>参数</w:t>
-      </w:r>
-    </w:p>
-    <w:p>
-      <w:pPr>
-        <w:rPr>
-          <w:rFonts w:ascii="微软雅黑" w:eastAsia="微软雅黑" w:hAnsi="微软雅黑"/>
-        </w:rPr>
-      </w:pPr>
-      <w:r>
-        <w:rPr>
-          <w:rFonts w:ascii="微软雅黑" w:eastAsia="微软雅黑" w:hAnsi="微软雅黑"/>
-        </w:rPr>
-        <w:t>listener</w:t>
-      </w:r>
-      <w:r>
-        <w:rPr>
-          <w:rFonts w:ascii="微软雅黑" w:eastAsia="微软雅黑" w:hAnsi="微软雅黑" w:hint="eastAsia"/>
-        </w:rPr>
-        <w:t>：</w:t>
-      </w:r>
-      <w:r>
-        <w:rPr>
-          <w:rFonts w:ascii="微软雅黑" w:eastAsia="微软雅黑" w:hAnsi="微软雅黑"/>
-        </w:rPr>
-        <w:t>AuthorizeListener</w:t>
-      </w:r>
-      <w:r>
-        <w:rPr>
-          <w:rFonts w:ascii="微软雅黑" w:eastAsia="微软雅黑" w:hAnsi="微软雅黑" w:hint="eastAsia"/>
-        </w:rPr>
-        <w:t>实例</w:t>
-      </w:r>
-    </w:p>
-    <w:p>
-      <w:pPr>
-        <w:rPr>
-          <w:rFonts w:ascii="微软雅黑" w:eastAsia="微软雅黑" w:hAnsi="微软雅黑"/>
-        </w:rPr>
-      </w:pPr>
-    </w:p>
-    <w:p>
-      <w:pPr>
-        <w:rPr>
-          <w:rFonts w:ascii="微软雅黑" w:eastAsia="微软雅黑" w:hAnsi="微软雅黑"/>
-          <w:b/>
-        </w:rPr>
-      </w:pPr>
-      <w:r>
-        <w:rPr>
-          <w:rFonts w:ascii="微软雅黑" w:eastAsia="微软雅黑" w:hAnsi="微软雅黑" w:hint="eastAsia"/>
-          <w:b/>
-        </w:rPr>
-        <w:t>handle</w:t>
-      </w:r>
-      <w:r>
-        <w:rPr>
-          <w:rFonts w:ascii="微软雅黑" w:eastAsia="微软雅黑" w:hAnsi="微软雅黑"/>
-          <w:b/>
-        </w:rPr>
-        <w:t>QQOpenIntent</w:t>
-      </w:r>
-    </w:p>
-    <w:p>
-      <w:pPr>
-        <w:rPr>
-          <w:rFonts w:ascii="微软雅黑" w:eastAsia="微软雅黑" w:hAnsi="微软雅黑"/>
-        </w:rPr>
-      </w:pPr>
-      <w:r>
-        <w:rPr>
-          <w:rFonts w:ascii="微软雅黑" w:eastAsia="微软雅黑" w:hAnsi="微软雅黑" w:hint="eastAsia"/>
-        </w:rPr>
-        <w:t>QQ登录帐号信息回调</w:t>
-      </w:r>
-    </w:p>
-    <w:p>
-      <w:pPr>
-        <w:rPr>
-          <w:rFonts w:ascii="微软雅黑" w:eastAsia="微软雅黑" w:hAnsi="微软雅黑"/>
-        </w:rPr>
-      </w:pPr>
-      <w:r>
-        <w:rPr>
-          <w:rFonts w:ascii="微软雅黑" w:eastAsia="微软雅黑" w:hAnsi="微软雅黑"/>
-        </w:rPr>
-        <w:t>void handleQQOpenIntent(int requestCode, int resultCode, Intent data)</w:t>
-      </w:r>
-    </w:p>
-    <w:p>
-      <w:pPr>
-        <w:rPr>
-          <w:rFonts w:ascii="微软雅黑" w:eastAsia="微软雅黑" w:hAnsi="微软雅黑"/>
-        </w:rPr>
-      </w:pPr>
-      <w:r>
-        <w:rPr>
-          <w:rFonts w:ascii="微软雅黑" w:eastAsia="微软雅黑" w:hAnsi="微软雅黑" w:hint="eastAsia"/>
-        </w:rPr>
-        <w:t>参数</w:t>
+        <w:t>)</w:t>
+      </w:r>
+    </w:p>
+    <w:p>
+      <w:pPr>
+        <w:rPr>
+          <w:rFonts w:ascii="微软雅黑" w:eastAsia="微软雅黑" w:hAnsi="微软雅黑"/>
+        </w:rPr>
+      </w:pPr>
+    </w:p>
+    <w:p>
+      <w:pPr>
+        <w:rPr>
+          <w:rFonts w:ascii="微软雅黑" w:eastAsia="微软雅黑" w:hAnsi="微软雅黑"/>
+          <w:b/>
+        </w:rPr>
+      </w:pPr>
+      <w:r>
+        <w:rPr>
+          <w:rFonts w:ascii="微软雅黑" w:eastAsia="微软雅黑" w:hAnsi="微软雅黑"/>
+          <w:b/>
+        </w:rPr>
+        <w:t>setLoginEnv</w:t>
       </w:r>
     </w:p>
     <w:p>
@@ -2595,231 +2953,6 @@
           <w:rFonts w:ascii="微软雅黑" w:eastAsia="微软雅黑" w:hAnsi="微软雅黑" w:hint="eastAsia"/>
         </w:rPr>
         <w:lastRenderedPageBreak/>
-        <w:t>request</w:t>
-      </w:r>
-      <w:r>
-        <w:rPr>
-          <w:rFonts w:ascii="微软雅黑" w:eastAsia="微软雅黑" w:hAnsi="微软雅黑"/>
-        </w:rPr>
-        <w:t>Code</w:t>
-      </w:r>
-      <w:r>
-        <w:rPr>
-          <w:rFonts w:ascii="微软雅黑" w:eastAsia="微软雅黑" w:hAnsi="微软雅黑" w:hint="eastAsia"/>
-        </w:rPr>
-        <w:t>：Activity跳转请求Code，确认返回数据是哪个Activity的</w:t>
-      </w:r>
-    </w:p>
-    <w:p>
-      <w:pPr>
-        <w:rPr>
-          <w:rFonts w:ascii="微软雅黑" w:eastAsia="微软雅黑" w:hAnsi="微软雅黑"/>
-        </w:rPr>
-      </w:pPr>
-      <w:r>
-        <w:rPr>
-          <w:rFonts w:ascii="微软雅黑" w:eastAsia="微软雅黑" w:hAnsi="微软雅黑" w:hint="eastAsia"/>
-        </w:rPr>
-        <w:t>resultCode：子Activity通过setResult返回的code</w:t>
-      </w:r>
-    </w:p>
-    <w:p>
-      <w:pPr>
-        <w:rPr>
-          <w:rFonts w:ascii="微软雅黑" w:eastAsia="微软雅黑" w:hAnsi="微软雅黑"/>
-        </w:rPr>
-      </w:pPr>
-      <w:r>
-        <w:rPr>
-          <w:rFonts w:ascii="微软雅黑" w:eastAsia="微软雅黑" w:hAnsi="微软雅黑"/>
-        </w:rPr>
-        <w:t>data</w:t>
-      </w:r>
-      <w:r>
-        <w:rPr>
-          <w:rFonts w:ascii="微软雅黑" w:eastAsia="微软雅黑" w:hAnsi="微软雅黑" w:hint="eastAsia"/>
-        </w:rPr>
-        <w:t>：Intent对象，带有返回的数据</w:t>
-      </w:r>
-    </w:p>
-    <w:p>
-      <w:pPr>
-        <w:rPr>
-          <w:rFonts w:ascii="微软雅黑" w:eastAsia="微软雅黑" w:hAnsi="微软雅黑"/>
-        </w:rPr>
-      </w:pPr>
-    </w:p>
-    <w:p>
-      <w:pPr>
-        <w:rPr>
-          <w:rFonts w:ascii="微软雅黑" w:eastAsia="微软雅黑" w:hAnsi="微软雅黑"/>
-          <w:b/>
-        </w:rPr>
-      </w:pPr>
-      <w:r>
-        <w:rPr>
-          <w:rFonts w:ascii="微软雅黑" w:eastAsia="微软雅黑" w:hAnsi="微软雅黑" w:hint="eastAsia"/>
-          <w:b/>
-        </w:rPr>
-        <w:t>getClientId</w:t>
-      </w:r>
-    </w:p>
-    <w:p>
-      <w:pPr>
-        <w:rPr>
-          <w:rFonts w:ascii="微软雅黑" w:eastAsia="微软雅黑" w:hAnsi="微软雅黑"/>
-        </w:rPr>
-      </w:pPr>
-      <w:r>
-        <w:rPr>
-          <w:rFonts w:ascii="微软雅黑" w:eastAsia="微软雅黑" w:hAnsi="微软雅黑" w:hint="eastAsia"/>
-        </w:rPr>
-        <w:t>获取用于对齐AVS伴随信息的ClientId</w:t>
-      </w:r>
-    </w:p>
-    <w:p>
-      <w:pPr>
-        <w:rPr>
-          <w:rFonts w:ascii="微软雅黑" w:eastAsia="微软雅黑" w:hAnsi="微软雅黑"/>
-        </w:rPr>
-      </w:pPr>
-      <w:r>
-        <w:rPr>
-          <w:rFonts w:ascii="微软雅黑" w:eastAsia="微软雅黑" w:hAnsi="微软雅黑"/>
-        </w:rPr>
-        <w:t>String getClientId(ELoginPlatform platform)</w:t>
-      </w:r>
-    </w:p>
-    <w:p>
-      <w:pPr>
-        <w:rPr>
-          <w:rFonts w:ascii="微软雅黑" w:eastAsia="微软雅黑" w:hAnsi="微软雅黑"/>
-        </w:rPr>
-      </w:pPr>
-      <w:r>
-        <w:rPr>
-          <w:rFonts w:ascii="微软雅黑" w:eastAsia="微软雅黑" w:hAnsi="微软雅黑" w:hint="eastAsia"/>
-        </w:rPr>
-        <w:t>参数</w:t>
-      </w:r>
-    </w:p>
-    <w:p>
-      <w:pPr>
-        <w:rPr>
-          <w:rFonts w:ascii="微软雅黑" w:eastAsia="微软雅黑" w:hAnsi="微软雅黑"/>
-        </w:rPr>
-      </w:pPr>
-      <w:r>
-        <w:rPr>
-          <w:rFonts w:ascii="微软雅黑" w:eastAsia="微软雅黑" w:hAnsi="微软雅黑" w:hint="eastAsia"/>
-        </w:rPr>
-        <w:t>platform：获取哪个登录平台的信息</w:t>
-      </w:r>
-    </w:p>
-    <w:p>
-      <w:pPr>
-        <w:rPr>
-          <w:rFonts w:ascii="微软雅黑" w:eastAsia="微软雅黑" w:hAnsi="微软雅黑"/>
-        </w:rPr>
-      </w:pPr>
-    </w:p>
-    <w:p>
-      <w:pPr>
-        <w:rPr>
-          <w:rFonts w:ascii="微软雅黑" w:eastAsia="微软雅黑" w:hAnsi="微软雅黑"/>
-          <w:b/>
-        </w:rPr>
-      </w:pPr>
-      <w:r>
-        <w:rPr>
-          <w:rFonts w:ascii="微软雅黑" w:eastAsia="微软雅黑" w:hAnsi="微软雅黑"/>
-          <w:b/>
-        </w:rPr>
-        <w:t>getUserId</w:t>
-      </w:r>
-    </w:p>
-    <w:p>
-      <w:pPr>
-        <w:rPr>
-          <w:rFonts w:ascii="微软雅黑" w:eastAsia="微软雅黑" w:hAnsi="微软雅黑"/>
-        </w:rPr>
-      </w:pPr>
-      <w:r>
-        <w:rPr>
-          <w:rFonts w:ascii="微软雅黑" w:eastAsia="微软雅黑" w:hAnsi="微软雅黑" w:hint="eastAsia"/>
-        </w:rPr>
-        <w:t>获</w:t>
-      </w:r>
-      <w:r>
-        <w:rPr>
-          <w:rFonts w:ascii="微软雅黑" w:eastAsia="微软雅黑" w:hAnsi="微软雅黑" w:hint="eastAsia"/>
-        </w:rPr>
-        <w:t>取用户Id</w:t>
-      </w:r>
-    </w:p>
-    <w:p>
-      <w:pPr>
-        <w:rPr>
-          <w:rFonts w:ascii="微软雅黑" w:eastAsia="微软雅黑" w:hAnsi="微软雅黑"/>
-        </w:rPr>
-      </w:pPr>
-      <w:r>
-        <w:rPr>
-          <w:rFonts w:ascii="微软雅黑" w:eastAsia="微软雅黑" w:hAnsi="微软雅黑"/>
-        </w:rPr>
-        <w:t xml:space="preserve">String </w:t>
-      </w:r>
-      <w:r>
-        <w:rPr>
-          <w:rFonts w:ascii="微软雅黑" w:eastAsia="微软雅黑" w:hAnsi="微软雅黑" w:hint="eastAsia"/>
-        </w:rPr>
-        <w:t>getUserId</w:t>
-      </w:r>
-      <w:r>
-        <w:rPr>
-          <w:rFonts w:ascii="微软雅黑" w:eastAsia="微软雅黑" w:hAnsi="微软雅黑"/>
-        </w:rPr>
-        <w:t>(</w:t>
-      </w:r>
-      <w:r>
-        <w:rPr>
-          <w:rFonts w:ascii="微软雅黑" w:eastAsia="微软雅黑" w:hAnsi="微软雅黑"/>
-        </w:rPr>
-        <w:t>)</w:t>
-      </w:r>
-    </w:p>
-    <w:p>
-      <w:pPr>
-        <w:rPr>
-          <w:rFonts w:ascii="微软雅黑" w:eastAsia="微软雅黑" w:hAnsi="微软雅黑"/>
-        </w:rPr>
-      </w:pPr>
-    </w:p>
-    <w:p>
-      <w:pPr>
-        <w:rPr>
-          <w:rFonts w:ascii="微软雅黑" w:eastAsia="微软雅黑" w:hAnsi="微软雅黑"/>
-          <w:b/>
-        </w:rPr>
-      </w:pPr>
-      <w:r>
-        <w:rPr>
-          <w:rFonts w:ascii="微软雅黑" w:eastAsia="微软雅黑" w:hAnsi="微软雅黑"/>
-          <w:b/>
-        </w:rPr>
-        <w:t>setLoginEnv</w:t>
-      </w:r>
-    </w:p>
-    <w:p>
-      <w:pPr>
-        <w:rPr>
-          <w:rFonts w:ascii="微软雅黑" w:eastAsia="微软雅黑" w:hAnsi="微软雅黑"/>
-        </w:rPr>
-      </w:pPr>
-      <w:r>
-        <w:rPr>
-          <w:rFonts w:ascii="微软雅黑" w:eastAsia="微软雅黑" w:hAnsi="微软雅黑" w:hint="eastAsia"/>
-        </w:rPr>
         <w:t>设置帐号后台环境</w:t>
       </w:r>
     </w:p>
@@ -2949,14 +3082,7 @@
         <w:rPr>
           <w:rFonts w:ascii="微软雅黑" w:eastAsia="微软雅黑" w:hAnsi="微软雅黑" w:hint="eastAsia"/>
         </w:rPr>
-        <w:t>继</w:t>
-      </w:r>
-      <w:r>
-        <w:rPr>
-          <w:rFonts w:ascii="微软雅黑" w:eastAsia="微软雅黑" w:hAnsi="微软雅黑" w:hint="eastAsia"/>
-        </w:rPr>
-        <w:lastRenderedPageBreak/>
-        <w:t>承。</w:t>
+        <w:t>继承。</w:t>
       </w:r>
     </w:p>
     <w:p>
@@ -3228,6 +3354,7 @@
         <w:rPr>
           <w:rFonts w:ascii="微软雅黑" w:eastAsia="微软雅黑" w:hAnsi="微软雅黑"/>
         </w:rPr>
+        <w:lastRenderedPageBreak/>
         <w:t xml:space="preserve">void </w:t>
       </w:r>
       <w:r>
@@ -3416,7 +3543,6 @@
         <w:rPr>
           <w:rFonts w:ascii="微软雅黑" w:eastAsia="微软雅黑" w:hAnsi="微软雅黑"/>
         </w:rPr>
-        <w:lastRenderedPageBreak/>
         <w:t>QQOPEN_TVSIDRECV_TYPE</w:t>
       </w:r>
       <w:r>
@@ -3460,7 +3586,7 @@
     <w:p>
       <w:pPr>
         <w:rPr>
-          <w:rFonts w:ascii="微软雅黑" w:eastAsia="微软雅黑" w:hAnsi="微软雅黑" w:hint="eastAsia"/>
+          <w:rFonts w:ascii="微软雅黑" w:eastAsia="微软雅黑" w:hAnsi="微软雅黑"/>
         </w:rPr>
       </w:pPr>
       <w:r>
@@ -3738,7 +3864,7 @@
     <w:p>
       <w:pPr>
         <w:rPr>
-          <w:rFonts w:ascii="微软雅黑" w:eastAsia="微软雅黑" w:hAnsi="微软雅黑" w:hint="eastAsia"/>
+          <w:rFonts w:ascii="微软雅黑" w:eastAsia="微软雅黑" w:hAnsi="微软雅黑"/>
         </w:rPr>
       </w:pPr>
       <w:r>
@@ -3886,7 +4012,6 @@
         <w:rPr>
           <w:rFonts w:ascii="微软雅黑" w:eastAsia="微软雅黑" w:hAnsi="微软雅黑" w:hint="eastAsia"/>
         </w:rPr>
-        <w:lastRenderedPageBreak/>
         <w:t>帐号后台环境配置</w:t>
       </w:r>
     </w:p>
@@ -4060,7 +4185,7 @@
     <w:p>
       <w:pPr>
         <w:rPr>
-          <w:rFonts w:ascii="微软雅黑" w:eastAsia="微软雅黑" w:hAnsi="微软雅黑" w:hint="eastAsia"/>
+          <w:rFonts w:ascii="微软雅黑" w:eastAsia="微软雅黑" w:hAnsi="微软雅黑"/>
         </w:rPr>
       </w:pPr>
       <w:r>
@@ -4332,8 +4457,6 @@
           </wp:inline>
         </w:drawing>
       </w:r>
-      <w:bookmarkStart w:id="0" w:name="_GoBack"/>
-      <w:bookmarkEnd w:id="0"/>
     </w:p>
     <w:sectPr>
       <w:pgSz w:w="11906" w:h="16838"/>
@@ -5784,7 +5907,7 @@
 </file>
 
 <file path=customXml/itemProps1.xml><?xml version="1.0" encoding="utf-8"?>
-<ds:datastoreItem xmlns:ds="http://schemas.openxmlformats.org/officeDocument/2006/customXml" ds:itemID="{4D502924-6D42-412A-9379-F27A90A752EF}">
+<ds:datastoreItem xmlns:ds="http://schemas.openxmlformats.org/officeDocument/2006/customXml" ds:itemID="{D3F9D28C-F1D5-4B54-B020-AAB181F715CB}">
   <ds:schemaRefs>
     <ds:schemaRef ds:uri="http://schemas.openxmlformats.org/officeDocument/2006/bibliography"/>
   </ds:schemaRefs>

</xml_diff>